<commit_message>
adding 2 modified files
</commit_message>
<xml_diff>
--- a/WBS_scheme.docx
+++ b/WBS_scheme.docx
@@ -2,9 +2,600 @@
 <file path=word/document.xml><?xml version="1.0" encoding="utf-8"?>
 <w:document xmlns:wpc="http://schemas.microsoft.com/office/word/2010/wordprocessingCanvas" xmlns:cx="http://schemas.microsoft.com/office/drawing/2014/chartex" xmlns:cx1="http://schemas.microsoft.com/office/drawing/2015/9/8/chartex" xmlns:cx2="http://schemas.microsoft.com/office/drawing/2015/10/21/chartex" xmlns:cx3="http://schemas.microsoft.com/office/drawing/2016/5/9/chartex" xmlns:cx4="http://schemas.microsoft.com/office/drawing/2016/5/10/chartex" xmlns:cx5="http://schemas.microsoft.com/office/drawing/2016/5/11/chartex" xmlns:cx6="http://schemas.microsoft.com/office/drawing/2016/5/12/chartex" xmlns:cx7="http://schemas.microsoft.com/office/drawing/2016/5/13/chartex" xmlns:cx8="http://schemas.microsoft.com/office/drawing/2016/5/14/chartex" xmlns:mc="http://schemas.openxmlformats.org/markup-compatibility/2006" xmlns:aink="http://schemas.microsoft.com/office/drawing/2016/ink" xmlns:am3d="http://schemas.microsoft.com/office/drawing/2017/model3d" xmlns:o="urn:schemas-microsoft-com:office:office" xmlns:r="http://schemas.openxmlformats.org/officeDocument/2006/relationships" xmlns:m="http://schemas.openxmlformats.org/officeDocument/2006/math" xmlns:v="urn:schemas-microsoft-com:vml" xmlns:wp14="http://schemas.microsoft.com/office/word/2010/wordprocessingDrawing" xmlns:wp="http://schemas.openxmlformats.org/drawingml/2006/wordprocessingDrawing" xmlns:w10="urn:schemas-microsoft-com:office:word" xmlns:w="http://schemas.openxmlformats.org/wordprocessingml/2006/main" xmlns:w14="http://schemas.microsoft.com/office/word/2010/wordml" xmlns:w15="http://schemas.microsoft.com/office/word/2012/wordml" xmlns:w16cid="http://schemas.microsoft.com/office/word/2016/wordml/cid" xmlns:w16se="http://schemas.microsoft.com/office/word/2015/wordml/symex" xmlns:wpg="http://schemas.microsoft.com/office/word/2010/wordprocessingGroup" xmlns:wpi="http://schemas.microsoft.com/office/word/2010/wordprocessingInk" xmlns:wne="http://schemas.microsoft.com/office/word/2006/wordml" xmlns:wps="http://schemas.microsoft.com/office/word/2010/wordprocessingShape" mc:Ignorable="w14 w15 w16se w16cid wp14">
   <w:body>
-    <w:bookmarkStart w:id="0" w:name="_GoBack"/>
-    <w:bookmarkEnd w:id="0"/>
     <w:p>
+      <w:bookmarkStart w:id="0" w:name="_GoBack"/>
+      <w:bookmarkEnd w:id="0"/>
+      <w:r>
+        <w:rPr>
+          <w:noProof/>
+        </w:rPr>
+        <mc:AlternateContent>
+          <mc:Choice Requires="wps">
+            <w:drawing>
+              <wp:anchor distT="0" distB="0" distL="114300" distR="114300" simplePos="0" relativeHeight="251724800" behindDoc="0" locked="0" layoutInCell="1" allowOverlap="1" wp14:anchorId="1733B1CC" wp14:editId="443558AD">
+                <wp:simplePos x="0" y="0"/>
+                <wp:positionH relativeFrom="column">
+                  <wp:posOffset>4660900</wp:posOffset>
+                </wp:positionH>
+                <wp:positionV relativeFrom="paragraph">
+                  <wp:posOffset>3746334</wp:posOffset>
+                </wp:positionV>
+                <wp:extent cx="1192696" cy="447040"/>
+                <wp:effectExtent l="0" t="0" r="0" b="0"/>
+                <wp:wrapNone/>
+                <wp:docPr id="36" name="Text Box 36"/>
+                <wp:cNvGraphicFramePr/>
+                <a:graphic xmlns:a="http://schemas.openxmlformats.org/drawingml/2006/main">
+                  <a:graphicData uri="http://schemas.microsoft.com/office/word/2010/wordprocessingShape">
+                    <wps:wsp>
+                      <wps:cNvSpPr txBox="1"/>
+                      <wps:spPr>
+                        <a:xfrm>
+                          <a:off x="0" y="0"/>
+                          <a:ext cx="1192696" cy="447040"/>
+                        </a:xfrm>
+                        <a:prstGeom prst="rect">
+                          <a:avLst/>
+                        </a:prstGeom>
+                        <a:noFill/>
+                        <a:ln w="6350">
+                          <a:noFill/>
+                        </a:ln>
+                      </wps:spPr>
+                      <wps:txbx>
+                        <w:txbxContent>
+                          <w:p>
+                            <w:pPr>
+                              <w:jc w:val="center"/>
+                              <w:rPr>
+                                <w:color w:val="FF0000"/>
+                                <w:lang w:val="en-US"/>
+                              </w:rPr>
+                            </w:pPr>
+                            <w:r>
+                              <w:rPr>
+                                <w:color w:val="FF0000"/>
+                                <w:lang w:val="en-US"/>
+                              </w:rPr>
+                              <w:t>New task’s addition</w:t>
+                            </w:r>
+                            <w:r>
+                              <w:rPr>
+                                <w:color w:val="FF0000"/>
+                                <w:lang w:val="en-US"/>
+                              </w:rPr>
+                              <w:t xml:space="preserve"> 29/6/19</w:t>
+                            </w:r>
+                          </w:p>
+                        </w:txbxContent>
+                      </wps:txbx>
+                      <wps:bodyPr rot="0" spcFirstLastPara="0" vertOverflow="overflow" horzOverflow="overflow" vert="horz" wrap="square" lIns="91440" tIns="45720" rIns="91440" bIns="45720" numCol="1" spcCol="0" rtlCol="0" fromWordArt="0" anchor="t" anchorCtr="0" forceAA="0" compatLnSpc="1">
+                        <a:prstTxWarp prst="textNoShape">
+                          <a:avLst/>
+                        </a:prstTxWarp>
+                        <a:noAutofit/>
+                      </wps:bodyPr>
+                    </wps:wsp>
+                  </a:graphicData>
+                </a:graphic>
+                <wp14:sizeRelH relativeFrom="margin">
+                  <wp14:pctWidth>0</wp14:pctWidth>
+                </wp14:sizeRelH>
+                <wp14:sizeRelV relativeFrom="margin">
+                  <wp14:pctHeight>0</wp14:pctHeight>
+                </wp14:sizeRelV>
+              </wp:anchor>
+            </w:drawing>
+          </mc:Choice>
+          <mc:Fallback>
+            <w:pict>
+              <v:shapetype w14:anchorId="1733B1CC" id="_x0000_t202" coordsize="21600,21600" o:spt="202" path="m,l,21600r21600,l21600,xe">
+                <v:stroke joinstyle="miter"/>
+                <v:path gradientshapeok="t" o:connecttype="rect"/>
+              </v:shapetype>
+              <v:shape id="Text Box 36" o:spid="_x0000_s1026" type="#_x0000_t202" style="position:absolute;margin-left:367pt;margin-top:295pt;width:93.9pt;height:35.2pt;z-index:251724800;visibility:visible;mso-wrap-style:square;mso-width-percent:0;mso-height-percent:0;mso-wrap-distance-left:9pt;mso-wrap-distance-top:0;mso-wrap-distance-right:9pt;mso-wrap-distance-bottom:0;mso-position-horizontal:absolute;mso-position-horizontal-relative:text;mso-position-vertical:absolute;mso-position-vertical-relative:text;mso-width-percent:0;mso-height-percent:0;mso-width-relative:margin;mso-height-relative:margin;v-text-anchor:top" o:gfxdata="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" filled="f" stroked="f" strokeweight=".5pt">
+                <v:textbox>
+                  <w:txbxContent>
+                    <w:p>
+                      <w:pPr>
+                        <w:jc w:val="center"/>
+                        <w:rPr>
+                          <w:color w:val="FF0000"/>
+                          <w:lang w:val="en-US"/>
+                        </w:rPr>
+                      </w:pPr>
+                      <w:r>
+                        <w:rPr>
+                          <w:color w:val="FF0000"/>
+                          <w:lang w:val="en-US"/>
+                        </w:rPr>
+                        <w:t>New task’s addition</w:t>
+                      </w:r>
+                      <w:r>
+                        <w:rPr>
+                          <w:color w:val="FF0000"/>
+                          <w:lang w:val="en-US"/>
+                        </w:rPr>
+                        <w:t xml:space="preserve"> 29/6/19</w:t>
+                      </w:r>
+                    </w:p>
+                  </w:txbxContent>
+                </v:textbox>
+              </v:shape>
+            </w:pict>
+          </mc:Fallback>
+        </mc:AlternateContent>
+      </w:r>
+      <w:r>
+        <w:rPr>
+          <w:noProof/>
+        </w:rPr>
+        <mc:AlternateContent>
+          <mc:Choice Requires="wps">
+            <w:drawing>
+              <wp:anchor distT="0" distB="0" distL="114300" distR="114300" simplePos="0" relativeHeight="251726848" behindDoc="0" locked="0" layoutInCell="1" allowOverlap="1" wp14:anchorId="4D5E4AE3" wp14:editId="04472D66">
+                <wp:simplePos x="0" y="0"/>
+                <wp:positionH relativeFrom="column">
+                  <wp:posOffset>4750904</wp:posOffset>
+                </wp:positionH>
+                <wp:positionV relativeFrom="paragraph">
+                  <wp:posOffset>4193927</wp:posOffset>
+                </wp:positionV>
+                <wp:extent cx="1093139" cy="812800"/>
+                <wp:effectExtent l="0" t="0" r="12065" b="25400"/>
+                <wp:wrapNone/>
+                <wp:docPr id="19" name="Text Box 19"/>
+                <wp:cNvGraphicFramePr/>
+                <a:graphic xmlns:a="http://schemas.openxmlformats.org/drawingml/2006/main">
+                  <a:graphicData uri="http://schemas.microsoft.com/office/word/2010/wordprocessingShape">
+                    <wps:wsp>
+                      <wps:cNvSpPr txBox="1"/>
+                      <wps:spPr>
+                        <a:xfrm>
+                          <a:off x="0" y="0"/>
+                          <a:ext cx="1093139" cy="812800"/>
+                        </a:xfrm>
+                        <a:prstGeom prst="rect">
+                          <a:avLst/>
+                        </a:prstGeom>
+                        <a:gradFill rotWithShape="1">
+                          <a:gsLst>
+                            <a:gs pos="0">
+                              <a:srgbClr val="ED7D31">
+                                <a:lumMod val="110000"/>
+                                <a:satMod val="105000"/>
+                                <a:tint val="67000"/>
+                              </a:srgbClr>
+                            </a:gs>
+                            <a:gs pos="50000">
+                              <a:srgbClr val="ED7D31">
+                                <a:lumMod val="105000"/>
+                                <a:satMod val="103000"/>
+                                <a:tint val="73000"/>
+                              </a:srgbClr>
+                            </a:gs>
+                            <a:gs pos="100000">
+                              <a:srgbClr val="ED7D31">
+                                <a:lumMod val="105000"/>
+                                <a:satMod val="109000"/>
+                                <a:tint val="81000"/>
+                              </a:srgbClr>
+                            </a:gs>
+                          </a:gsLst>
+                          <a:lin ang="5400000" scaled="0"/>
+                        </a:gradFill>
+                        <a:ln w="6350" cap="flat" cmpd="sng" algn="ctr">
+                          <a:solidFill>
+                            <a:srgbClr val="ED7D31"/>
+                          </a:solidFill>
+                          <a:prstDash val="solid"/>
+                          <a:miter lim="800000"/>
+                        </a:ln>
+                        <a:effectLst/>
+                      </wps:spPr>
+                      <wps:txbx>
+                        <w:txbxContent>
+                          <w:p>
+                            <w:pPr>
+                              <w:spacing w:after="0" w:line="240" w:lineRule="auto"/>
+                              <w:ind w:left="357" w:hanging="357"/>
+                            </w:pPr>
+                          </w:p>
+                          <w:p>
+                            <w:pPr>
+                              <w:pStyle w:val="ListParagraph"/>
+                              <w:numPr>
+                                <w:ilvl w:val="0"/>
+                                <w:numId w:val="2"/>
+                              </w:numPr>
+                              <w:spacing w:after="0" w:line="240" w:lineRule="auto"/>
+                              <w:ind w:left="357" w:hanging="357"/>
+                              <w:rPr>
+                                <w:rFonts w:ascii="Times New Roman" w:hAnsi="Times New Roman" w:cs="Times New Roman"/>
+                                <w:b/>
+                                <w:bCs/>
+                                <w:sz w:val="18"/>
+                                <w:szCs w:val="18"/>
+                                <w:lang w:val="en-US"/>
+                              </w:rPr>
+                            </w:pPr>
+                            <w:r>
+                              <w:rPr>
+                                <w:rFonts w:ascii="Times New Roman" w:hAnsi="Times New Roman" w:cs="Times New Roman"/>
+                                <w:b/>
+                                <w:bCs/>
+                                <w:sz w:val="18"/>
+                                <w:szCs w:val="18"/>
+                                <w:lang w:val="en-US"/>
+                              </w:rPr>
+                              <w:t>Testing Environment Training</w:t>
+                            </w:r>
+                          </w:p>
+                          <w:p>
+                            <w:pPr>
+                              <w:spacing w:after="0" w:line="240" w:lineRule="auto"/>
+                              <w:rPr>
+                                <w:rFonts w:ascii="Times New Roman" w:hAnsi="Times New Roman" w:cs="Times New Roman"/>
+                                <w:b/>
+                                <w:bCs/>
+                                <w:sz w:val="18"/>
+                                <w:szCs w:val="18"/>
+                                <w:lang w:val="en-US"/>
+                              </w:rPr>
+                            </w:pPr>
+                          </w:p>
+                          <w:p>
+                            <w:pPr>
+                              <w:spacing w:after="0" w:line="240" w:lineRule="auto"/>
+                              <w:rPr>
+                                <w:rFonts w:ascii="Times New Roman" w:hAnsi="Times New Roman" w:cs="Times New Roman"/>
+                                <w:b/>
+                                <w:bCs/>
+                                <w:sz w:val="18"/>
+                                <w:szCs w:val="18"/>
+                                <w:lang w:val="en-US"/>
+                              </w:rPr>
+                            </w:pPr>
+                          </w:p>
+                          <w:p>
+                            <w:pPr>
+                              <w:spacing w:after="0" w:line="240" w:lineRule="auto"/>
+                              <w:rPr>
+                                <w:rFonts w:ascii="Times New Roman" w:hAnsi="Times New Roman" w:cs="Times New Roman"/>
+                                <w:b/>
+                                <w:bCs/>
+                                <w:sz w:val="18"/>
+                                <w:szCs w:val="18"/>
+                                <w:lang w:val="en-US"/>
+                              </w:rPr>
+                            </w:pPr>
+                          </w:p>
+                          <w:p>
+                            <w:pPr>
+                              <w:spacing w:after="0" w:line="240" w:lineRule="auto"/>
+                              <w:rPr>
+                                <w:rFonts w:ascii="Times New Roman" w:hAnsi="Times New Roman" w:cs="Times New Roman"/>
+                                <w:b/>
+                                <w:bCs/>
+                                <w:sz w:val="18"/>
+                                <w:szCs w:val="18"/>
+                                <w:lang w:val="en-US"/>
+                              </w:rPr>
+                            </w:pPr>
+                          </w:p>
+                          <w:p>
+                            <w:pPr>
+                              <w:pStyle w:val="ListParagraph"/>
+                              <w:spacing w:after="0" w:line="240" w:lineRule="auto"/>
+                              <w:ind w:left="357"/>
+                              <w:rPr>
+                                <w:rFonts w:ascii="Times New Roman" w:hAnsi="Times New Roman" w:cs="Times New Roman"/>
+                                <w:b/>
+                                <w:bCs/>
+                                <w:sz w:val="18"/>
+                                <w:szCs w:val="18"/>
+                                <w:lang w:val="en-US"/>
+                              </w:rPr>
+                            </w:pPr>
+                          </w:p>
+                          <w:p>
+                            <w:pPr>
+                              <w:pStyle w:val="ListParagraph"/>
+                              <w:spacing w:after="0" w:line="240" w:lineRule="auto"/>
+                              <w:ind w:left="357"/>
+                              <w:rPr>
+                                <w:rFonts w:ascii="Times New Roman" w:hAnsi="Times New Roman" w:cs="Times New Roman"/>
+                                <w:b/>
+                                <w:bCs/>
+                                <w:sz w:val="18"/>
+                                <w:szCs w:val="18"/>
+                                <w:lang w:val="en-US"/>
+                              </w:rPr>
+                            </w:pPr>
+                          </w:p>
+                          <w:p>
+                            <w:pPr>
+                              <w:spacing w:after="0" w:line="240" w:lineRule="auto"/>
+                              <w:rPr>
+                                <w:rFonts w:ascii="Times New Roman" w:hAnsi="Times New Roman" w:cs="Times New Roman"/>
+                                <w:b/>
+                                <w:bCs/>
+                                <w:sz w:val="18"/>
+                                <w:szCs w:val="18"/>
+                                <w:lang w:val="en-US"/>
+                              </w:rPr>
+                            </w:pPr>
+                          </w:p>
+                          <w:p>
+                            <w:pPr>
+                              <w:spacing w:after="0" w:line="240" w:lineRule="auto"/>
+                              <w:rPr>
+                                <w:rFonts w:ascii="Times New Roman" w:hAnsi="Times New Roman" w:cs="Times New Roman"/>
+                                <w:b/>
+                                <w:bCs/>
+                                <w:sz w:val="18"/>
+                                <w:szCs w:val="18"/>
+                                <w:lang w:val="en-US"/>
+                              </w:rPr>
+                            </w:pPr>
+                          </w:p>
+                          <w:p>
+                            <w:pPr>
+                              <w:spacing w:after="0" w:line="240" w:lineRule="auto"/>
+                              <w:rPr>
+                                <w:rFonts w:ascii="Times New Roman" w:hAnsi="Times New Roman" w:cs="Times New Roman"/>
+                                <w:b/>
+                                <w:bCs/>
+                                <w:sz w:val="18"/>
+                                <w:szCs w:val="18"/>
+                                <w:lang w:val="en-US"/>
+                              </w:rPr>
+                            </w:pPr>
+                          </w:p>
+                          <w:p>
+                            <w:pPr>
+                              <w:pStyle w:val="ListParagraph"/>
+                              <w:rPr>
+                                <w:rFonts w:ascii="Times New Roman" w:hAnsi="Times New Roman" w:cs="Times New Roman"/>
+                                <w:b/>
+                                <w:bCs/>
+                                <w:sz w:val="18"/>
+                                <w:szCs w:val="18"/>
+                                <w:lang w:val="en-US"/>
+                              </w:rPr>
+                            </w:pPr>
+                          </w:p>
+                          <w:p>
+                            <w:pPr>
+                              <w:spacing w:after="0" w:line="240" w:lineRule="auto"/>
+                              <w:rPr>
+                                <w:rFonts w:ascii="Times New Roman" w:hAnsi="Times New Roman" w:cs="Times New Roman"/>
+                                <w:b/>
+                                <w:bCs/>
+                                <w:sz w:val="18"/>
+                                <w:szCs w:val="18"/>
+                                <w:lang w:val="en-US"/>
+                              </w:rPr>
+                            </w:pPr>
+                          </w:p>
+                        </w:txbxContent>
+                      </wps:txbx>
+                      <wps:bodyPr rot="0" spcFirstLastPara="0" vertOverflow="overflow" horzOverflow="overflow" vert="horz" wrap="square" lIns="91440" tIns="45720" rIns="91440" bIns="45720" numCol="1" spcCol="0" rtlCol="0" fromWordArt="0" anchor="t" anchorCtr="0" forceAA="0" compatLnSpc="1">
+                        <a:prstTxWarp prst="textNoShape">
+                          <a:avLst/>
+                        </a:prstTxWarp>
+                        <a:noAutofit/>
+                      </wps:bodyPr>
+                    </wps:wsp>
+                  </a:graphicData>
+                </a:graphic>
+                <wp14:sizeRelH relativeFrom="margin">
+                  <wp14:pctWidth>0</wp14:pctWidth>
+                </wp14:sizeRelH>
+                <wp14:sizeRelV relativeFrom="margin">
+                  <wp14:pctHeight>0</wp14:pctHeight>
+                </wp14:sizeRelV>
+              </wp:anchor>
+            </w:drawing>
+          </mc:Choice>
+          <mc:Fallback>
+            <w:pict>
+              <v:shape w14:anchorId="4D5E4AE3" id="Text Box 19" o:spid="_x0000_s1027" type="#_x0000_t202" style="position:absolute;margin-left:374.1pt;margin-top:330.25pt;width:86.05pt;height:64pt;z-index:251726848;visibility:visible;mso-wrap-style:square;mso-width-percent:0;mso-height-percent:0;mso-wrap-distance-left:9pt;mso-wrap-distance-top:0;mso-wrap-distance-right:9pt;mso-wrap-distance-bottom:0;mso-position-horizontal:absolute;mso-position-horizontal-relative:text;mso-position-vertical:absolute;mso-position-vertical-relative:text;mso-width-percent:0;mso-height-percent:0;mso-width-relative:margin;mso-height-relative:margin;v-text-anchor:top" o:gfxdata="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" fillcolor="#f7bda4" strokecolor="#ed7d31" strokeweight=".5pt">
+                <v:fill color2="#f8a581" rotate="t" colors="0 #f7bda4;.5 #f5b195;1 #f8a581" focus="100%" type="gradient">
+                  <o:fill v:ext="view" type="gradientUnscaled"/>
+                </v:fill>
+                <v:textbox>
+                  <w:txbxContent>
+                    <w:p>
+                      <w:pPr>
+                        <w:spacing w:after="0" w:line="240" w:lineRule="auto"/>
+                        <w:ind w:left="357" w:hanging="357"/>
+                      </w:pPr>
+                    </w:p>
+                    <w:p>
+                      <w:pPr>
+                        <w:pStyle w:val="ListParagraph"/>
+                        <w:numPr>
+                          <w:ilvl w:val="0"/>
+                          <w:numId w:val="2"/>
+                        </w:numPr>
+                        <w:spacing w:after="0" w:line="240" w:lineRule="auto"/>
+                        <w:ind w:left="357" w:hanging="357"/>
+                        <w:rPr>
+                          <w:rFonts w:ascii="Times New Roman" w:hAnsi="Times New Roman" w:cs="Times New Roman"/>
+                          <w:b/>
+                          <w:bCs/>
+                          <w:sz w:val="18"/>
+                          <w:szCs w:val="18"/>
+                          <w:lang w:val="en-US"/>
+                        </w:rPr>
+                      </w:pPr>
+                      <w:r>
+                        <w:rPr>
+                          <w:rFonts w:ascii="Times New Roman" w:hAnsi="Times New Roman" w:cs="Times New Roman"/>
+                          <w:b/>
+                          <w:bCs/>
+                          <w:sz w:val="18"/>
+                          <w:szCs w:val="18"/>
+                          <w:lang w:val="en-US"/>
+                        </w:rPr>
+                        <w:t>Testing Environment Training</w:t>
+                      </w:r>
+                    </w:p>
+                    <w:p>
+                      <w:pPr>
+                        <w:spacing w:after="0" w:line="240" w:lineRule="auto"/>
+                        <w:rPr>
+                          <w:rFonts w:ascii="Times New Roman" w:hAnsi="Times New Roman" w:cs="Times New Roman"/>
+                          <w:b/>
+                          <w:bCs/>
+                          <w:sz w:val="18"/>
+                          <w:szCs w:val="18"/>
+                          <w:lang w:val="en-US"/>
+                        </w:rPr>
+                      </w:pPr>
+                    </w:p>
+                    <w:p>
+                      <w:pPr>
+                        <w:spacing w:after="0" w:line="240" w:lineRule="auto"/>
+                        <w:rPr>
+                          <w:rFonts w:ascii="Times New Roman" w:hAnsi="Times New Roman" w:cs="Times New Roman"/>
+                          <w:b/>
+                          <w:bCs/>
+                          <w:sz w:val="18"/>
+                          <w:szCs w:val="18"/>
+                          <w:lang w:val="en-US"/>
+                        </w:rPr>
+                      </w:pPr>
+                    </w:p>
+                    <w:p>
+                      <w:pPr>
+                        <w:spacing w:after="0" w:line="240" w:lineRule="auto"/>
+                        <w:rPr>
+                          <w:rFonts w:ascii="Times New Roman" w:hAnsi="Times New Roman" w:cs="Times New Roman"/>
+                          <w:b/>
+                          <w:bCs/>
+                          <w:sz w:val="18"/>
+                          <w:szCs w:val="18"/>
+                          <w:lang w:val="en-US"/>
+                        </w:rPr>
+                      </w:pPr>
+                    </w:p>
+                    <w:p>
+                      <w:pPr>
+                        <w:spacing w:after="0" w:line="240" w:lineRule="auto"/>
+                        <w:rPr>
+                          <w:rFonts w:ascii="Times New Roman" w:hAnsi="Times New Roman" w:cs="Times New Roman"/>
+                          <w:b/>
+                          <w:bCs/>
+                          <w:sz w:val="18"/>
+                          <w:szCs w:val="18"/>
+                          <w:lang w:val="en-US"/>
+                        </w:rPr>
+                      </w:pPr>
+                    </w:p>
+                    <w:p>
+                      <w:pPr>
+                        <w:pStyle w:val="ListParagraph"/>
+                        <w:spacing w:after="0" w:line="240" w:lineRule="auto"/>
+                        <w:ind w:left="357"/>
+                        <w:rPr>
+                          <w:rFonts w:ascii="Times New Roman" w:hAnsi="Times New Roman" w:cs="Times New Roman"/>
+                          <w:b/>
+                          <w:bCs/>
+                          <w:sz w:val="18"/>
+                          <w:szCs w:val="18"/>
+                          <w:lang w:val="en-US"/>
+                        </w:rPr>
+                      </w:pPr>
+                    </w:p>
+                    <w:p>
+                      <w:pPr>
+                        <w:pStyle w:val="ListParagraph"/>
+                        <w:spacing w:after="0" w:line="240" w:lineRule="auto"/>
+                        <w:ind w:left="357"/>
+                        <w:rPr>
+                          <w:rFonts w:ascii="Times New Roman" w:hAnsi="Times New Roman" w:cs="Times New Roman"/>
+                          <w:b/>
+                          <w:bCs/>
+                          <w:sz w:val="18"/>
+                          <w:szCs w:val="18"/>
+                          <w:lang w:val="en-US"/>
+                        </w:rPr>
+                      </w:pPr>
+                    </w:p>
+                    <w:p>
+                      <w:pPr>
+                        <w:spacing w:after="0" w:line="240" w:lineRule="auto"/>
+                        <w:rPr>
+                          <w:rFonts w:ascii="Times New Roman" w:hAnsi="Times New Roman" w:cs="Times New Roman"/>
+                          <w:b/>
+                          <w:bCs/>
+                          <w:sz w:val="18"/>
+                          <w:szCs w:val="18"/>
+                          <w:lang w:val="en-US"/>
+                        </w:rPr>
+                      </w:pPr>
+                    </w:p>
+                    <w:p>
+                      <w:pPr>
+                        <w:spacing w:after="0" w:line="240" w:lineRule="auto"/>
+                        <w:rPr>
+                          <w:rFonts w:ascii="Times New Roman" w:hAnsi="Times New Roman" w:cs="Times New Roman"/>
+                          <w:b/>
+                          <w:bCs/>
+                          <w:sz w:val="18"/>
+                          <w:szCs w:val="18"/>
+                          <w:lang w:val="en-US"/>
+                        </w:rPr>
+                      </w:pPr>
+                    </w:p>
+                    <w:p>
+                      <w:pPr>
+                        <w:spacing w:after="0" w:line="240" w:lineRule="auto"/>
+                        <w:rPr>
+                          <w:rFonts w:ascii="Times New Roman" w:hAnsi="Times New Roman" w:cs="Times New Roman"/>
+                          <w:b/>
+                          <w:bCs/>
+                          <w:sz w:val="18"/>
+                          <w:szCs w:val="18"/>
+                          <w:lang w:val="en-US"/>
+                        </w:rPr>
+                      </w:pPr>
+                    </w:p>
+                    <w:p>
+                      <w:pPr>
+                        <w:pStyle w:val="ListParagraph"/>
+                        <w:rPr>
+                          <w:rFonts w:ascii="Times New Roman" w:hAnsi="Times New Roman" w:cs="Times New Roman"/>
+                          <w:b/>
+                          <w:bCs/>
+                          <w:sz w:val="18"/>
+                          <w:szCs w:val="18"/>
+                          <w:lang w:val="en-US"/>
+                        </w:rPr>
+                      </w:pPr>
+                    </w:p>
+                    <w:p>
+                      <w:pPr>
+                        <w:spacing w:after="0" w:line="240" w:lineRule="auto"/>
+                        <w:rPr>
+                          <w:rFonts w:ascii="Times New Roman" w:hAnsi="Times New Roman" w:cs="Times New Roman"/>
+                          <w:b/>
+                          <w:bCs/>
+                          <w:sz w:val="18"/>
+                          <w:szCs w:val="18"/>
+                          <w:lang w:val="en-US"/>
+                        </w:rPr>
+                      </w:pPr>
+                    </w:p>
+                  </w:txbxContent>
+                </v:textbox>
+              </v:shape>
+            </w:pict>
+          </mc:Fallback>
+        </mc:AlternateContent>
+      </w:r>
       <w:r>
         <w:rPr>
           <w:noProof/>
@@ -337,11 +928,7 @@
           </mc:Choice>
           <mc:Fallback>
             <w:pict>
-              <v:shapetype w14:anchorId="013C4A80" id="_x0000_t202" coordsize="21600,21600" o:spt="202" path="m,l,21600r21600,l21600,xe">
-                <v:stroke joinstyle="miter"/>
-                <v:path gradientshapeok="t" o:connecttype="rect"/>
-              </v:shapetype>
-              <v:shape id="Text Box 11" o:spid="_x0000_s1026" type="#_x0000_t202" style="position:absolute;margin-left:75pt;margin-top:148.5pt;width:87pt;height:240pt;z-index:251678720;visibility:visible;mso-wrap-style:square;mso-width-percent:0;mso-height-percent:0;mso-wrap-distance-left:9pt;mso-wrap-distance-top:0;mso-wrap-distance-right:9pt;mso-wrap-distance-bottom:0;mso-position-horizontal:absolute;mso-position-horizontal-relative:text;mso-position-vertical:absolute;mso-position-vertical-relative:text;mso-width-percent:0;mso-height-percent:0;mso-width-relative:margin;mso-height-relative:margin;v-text-anchor:top" o:gfxdata="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" fillcolor="#ffe599 [1303]" strokecolor="#ed7d31 [3205]" strokeweight="1.5pt">
+              <v:shape w14:anchorId="013C4A80" id="Text Box 11" o:spid="_x0000_s1028" type="#_x0000_t202" style="position:absolute;margin-left:75pt;margin-top:148.5pt;width:87pt;height:240pt;z-index:251678720;visibility:visible;mso-wrap-style:square;mso-width-percent:0;mso-height-percent:0;mso-wrap-distance-left:9pt;mso-wrap-distance-top:0;mso-wrap-distance-right:9pt;mso-wrap-distance-bottom:0;mso-position-horizontal:absolute;mso-position-horizontal-relative:text;mso-position-vertical:absolute;mso-position-vertical-relative:text;mso-width-percent:0;mso-height-percent:0;mso-width-relative:margin;mso-height-relative:margin;v-text-anchor:top" o:gfxdata="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" fillcolor="#ffe599 [1303]" strokecolor="#ed7d31 [3205]" strokeweight="1.5pt">
                 <v:textbox>
                   <w:txbxContent>
                     <w:p>
@@ -1086,7 +1673,7 @@
           </mc:Choice>
           <mc:Fallback>
             <w:pict>
-              <v:shape w14:anchorId="4DE88928" id="Text Box 17" o:spid="_x0000_s1027" type="#_x0000_t202" style="position:absolute;margin-left:660.45pt;margin-top:145.8pt;width:81pt;height:103.1pt;z-index:251691008;visibility:visible;mso-wrap-style:square;mso-width-percent:0;mso-height-percent:0;mso-wrap-distance-left:9pt;mso-wrap-distance-top:0;mso-wrap-distance-right:9pt;mso-wrap-distance-bottom:0;mso-position-horizontal:absolute;mso-position-horizontal-relative:text;mso-position-vertical:absolute;mso-position-vertical-relative:text;mso-width-percent:0;mso-height-percent:0;mso-width-relative:margin;mso-height-relative:margin;v-text-anchor:top" o:gfxdata="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" fillcolor="#ffe599 [1303]" strokecolor="#ed7d31 [3205]" strokeweight="1.5pt">
+              <v:shape w14:anchorId="4DE88928" id="Text Box 17" o:spid="_x0000_s1029" type="#_x0000_t202" style="position:absolute;margin-left:660.45pt;margin-top:145.8pt;width:81pt;height:103.1pt;z-index:251691008;visibility:visible;mso-wrap-style:square;mso-width-percent:0;mso-height-percent:0;mso-wrap-distance-left:9pt;mso-wrap-distance-top:0;mso-wrap-distance-right:9pt;mso-wrap-distance-bottom:0;mso-position-horizontal:absolute;mso-position-horizontal-relative:text;mso-position-vertical:absolute;mso-position-vertical-relative:text;mso-width-percent:0;mso-height-percent:0;mso-width-relative:margin;mso-height-relative:margin;v-text-anchor:top" o:gfxdata="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" fillcolor="#ffe599 [1303]" strokecolor="#ed7d31 [3205]" strokeweight="1.5pt">
                 <v:textbox>
                   <w:txbxContent>
                     <w:p>
@@ -1574,7 +2161,7 @@
           </mc:Choice>
           <mc:Fallback>
             <w:pict>
-              <v:shape w14:anchorId="43B9951A" id="Text Box 16" o:spid="_x0000_s1028" type="#_x0000_t202" style="position:absolute;margin-left:561.5pt;margin-top:146.65pt;width:85.7pt;height:76.45pt;z-index:251688960;visibility:visible;mso-wrap-style:square;mso-width-percent:0;mso-height-percent:0;mso-wrap-distance-left:9pt;mso-wrap-distance-top:0;mso-wrap-distance-right:9pt;mso-wrap-distance-bottom:0;mso-position-horizontal:absolute;mso-position-horizontal-relative:text;mso-position-vertical:absolute;mso-position-vertical-relative:text;mso-width-percent:0;mso-height-percent:0;mso-width-relative:margin;mso-height-relative:margin;v-text-anchor:top" o:gfxdata="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" fillcolor="#ffe599 [1303]" strokecolor="#ed7d31 [3205]" strokeweight="1.5pt">
+              <v:shape w14:anchorId="43B9951A" id="Text Box 16" o:spid="_x0000_s1030" type="#_x0000_t202" style="position:absolute;margin-left:561.5pt;margin-top:146.65pt;width:85.7pt;height:76.45pt;z-index:251688960;visibility:visible;mso-wrap-style:square;mso-width-percent:0;mso-height-percent:0;mso-wrap-distance-left:9pt;mso-wrap-distance-top:0;mso-wrap-distance-right:9pt;mso-wrap-distance-bottom:0;mso-position-horizontal:absolute;mso-position-horizontal-relative:text;mso-position-vertical:absolute;mso-position-vertical-relative:text;mso-width-percent:0;mso-height-percent:0;mso-width-relative:margin;mso-height-relative:margin;v-text-anchor:top" o:gfxdata="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" fillcolor="#ffe599 [1303]" strokecolor="#ed7d31 [3205]" strokeweight="1.5pt">
                 <v:textbox>
                   <w:txbxContent>
                     <w:p>
@@ -2006,7 +2593,7 @@
           </mc:Choice>
           <mc:Fallback>
             <w:pict>
-              <v:shape w14:anchorId="32982060" id="Text Box 14" o:spid="_x0000_s1029" type="#_x0000_t202" style="position:absolute;margin-left:468.45pt;margin-top:147.55pt;width:81pt;height:64pt;z-index:251684864;visibility:visible;mso-wrap-style:square;mso-width-percent:0;mso-height-percent:0;mso-wrap-distance-left:9pt;mso-wrap-distance-top:0;mso-wrap-distance-right:9pt;mso-wrap-distance-bottom:0;mso-position-horizontal:absolute;mso-position-horizontal-relative:text;mso-position-vertical:absolute;mso-position-vertical-relative:text;mso-width-percent:0;mso-height-percent:0;mso-width-relative:margin;mso-height-relative:margin;v-text-anchor:top" o:gfxdata="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" fillcolor="#ffe599 [1303]" strokecolor="#ed7d31 [3205]" strokeweight="1.5pt">
+              <v:shape w14:anchorId="32982060" id="Text Box 14" o:spid="_x0000_s1031" type="#_x0000_t202" style="position:absolute;margin-left:468.45pt;margin-top:147.55pt;width:81pt;height:64pt;z-index:251684864;visibility:visible;mso-wrap-style:square;mso-width-percent:0;mso-height-percent:0;mso-wrap-distance-left:9pt;mso-wrap-distance-top:0;mso-wrap-distance-right:9pt;mso-wrap-distance-bottom:0;mso-position-horizontal:absolute;mso-position-horizontal-relative:text;mso-position-vertical:absolute;mso-position-vertical-relative:text;mso-width-percent:0;mso-height-percent:0;mso-width-relative:margin;mso-height-relative:margin;v-text-anchor:top" o:gfxdata="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" fillcolor="#ffe599 [1303]" strokecolor="#ed7d31 [3205]" strokeweight="1.5pt">
                 <v:textbox>
                   <w:txbxContent>
                     <w:p>
@@ -2589,7 +3176,7 @@
           </mc:Choice>
           <mc:Fallback>
             <w:pict>
-              <v:shape w14:anchorId="65FF0378" id="Text Box 15" o:spid="_x0000_s1030" type="#_x0000_t202" style="position:absolute;margin-left:374.2pt;margin-top:146.65pt;width:81pt;height:150.2pt;z-index:251686912;visibility:visible;mso-wrap-style:square;mso-width-percent:0;mso-height-percent:0;mso-wrap-distance-left:9pt;mso-wrap-distance-top:0;mso-wrap-distance-right:9pt;mso-wrap-distance-bottom:0;mso-position-horizontal:absolute;mso-position-horizontal-relative:text;mso-position-vertical:absolute;mso-position-vertical-relative:text;mso-width-percent:0;mso-height-percent:0;mso-width-relative:margin;mso-height-relative:margin;v-text-anchor:top" o:gfxdata="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" fillcolor="#ffe599 [1303]" strokecolor="#ed7d31 [3205]" strokeweight="1.5pt">
+              <v:shape w14:anchorId="65FF0378" id="Text Box 15" o:spid="_x0000_s1032" type="#_x0000_t202" style="position:absolute;margin-left:374.2pt;margin-top:146.65pt;width:81pt;height:150.2pt;z-index:251686912;visibility:visible;mso-wrap-style:square;mso-width-percent:0;mso-height-percent:0;mso-wrap-distance-left:9pt;mso-wrap-distance-top:0;mso-wrap-distance-right:9pt;mso-wrap-distance-bottom:0;mso-position-horizontal:absolute;mso-position-horizontal-relative:text;mso-position-vertical:absolute;mso-position-vertical-relative:text;mso-width-percent:0;mso-height-percent:0;mso-width-relative:margin;mso-height-relative:margin;v-text-anchor:top" o:gfxdata="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" fillcolor="#ffe599 [1303]" strokecolor="#ed7d31 [3205]" strokeweight="1.5pt">
                 <v:textbox>
                   <w:txbxContent>
                     <w:p>
@@ -3258,7 +3845,7 @@
           </mc:Choice>
           <mc:Fallback>
             <w:pict>
-              <v:shape w14:anchorId="73999F59" id="Text Box 13" o:spid="_x0000_s1031" type="#_x0000_t202" style="position:absolute;margin-left:273.8pt;margin-top:147.55pt;width:84.4pt;height:183.1pt;z-index:251682816;visibility:visible;mso-wrap-style:square;mso-width-percent:0;mso-height-percent:0;mso-wrap-distance-left:9pt;mso-wrap-distance-top:0;mso-wrap-distance-right:9pt;mso-wrap-distance-bottom:0;mso-position-horizontal:absolute;mso-position-horizontal-relative:text;mso-position-vertical:absolute;mso-position-vertical-relative:text;mso-width-percent:0;mso-height-percent:0;mso-width-relative:margin;mso-height-relative:margin;v-text-anchor:top" o:gfxdata="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" fillcolor="#ffe599 [1303]" strokecolor="#ed7d31 [3205]" strokeweight="1.5pt">
+              <v:shape w14:anchorId="73999F59" id="Text Box 13" o:spid="_x0000_s1033" type="#_x0000_t202" style="position:absolute;margin-left:273.8pt;margin-top:147.55pt;width:84.4pt;height:183.1pt;z-index:251682816;visibility:visible;mso-wrap-style:square;mso-width-percent:0;mso-height-percent:0;mso-wrap-distance-left:9pt;mso-wrap-distance-top:0;mso-wrap-distance-right:9pt;mso-wrap-distance-bottom:0;mso-position-horizontal:absolute;mso-position-horizontal-relative:text;mso-position-vertical:absolute;mso-position-vertical-relative:text;mso-width-percent:0;mso-height-percent:0;mso-width-relative:margin;mso-height-relative:margin;v-text-anchor:top" o:gfxdata="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" fillcolor="#ffe599 [1303]" strokecolor="#ed7d31 [3205]" strokeweight="1.5pt">
                 <v:textbox>
                   <w:txbxContent>
                     <w:p>
@@ -3956,7 +4543,7 @@
           </mc:Choice>
           <mc:Fallback>
             <w:pict>
-              <v:shape w14:anchorId="78FC35A7" id="Text Box 12" o:spid="_x0000_s1032" type="#_x0000_t202" style="position:absolute;margin-left:179.55pt;margin-top:147.55pt;width:81pt;height:225.8pt;z-index:251680768;visibility:visible;mso-wrap-style:square;mso-width-percent:0;mso-height-percent:0;mso-wrap-distance-left:9pt;mso-wrap-distance-top:0;mso-wrap-distance-right:9pt;mso-wrap-distance-bottom:0;mso-position-horizontal:absolute;mso-position-horizontal-relative:text;mso-position-vertical:absolute;mso-position-vertical-relative:text;mso-width-percent:0;mso-height-percent:0;mso-width-relative:margin;mso-height-relative:margin;v-text-anchor:top" o:gfxdata="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" fillcolor="#ffe599 [1303]" strokecolor="#ed7d31 [3205]" strokeweight="1.5pt">
+              <v:shape w14:anchorId="78FC35A7" id="Text Box 12" o:spid="_x0000_s1034" type="#_x0000_t202" style="position:absolute;margin-left:179.55pt;margin-top:147.55pt;width:81pt;height:225.8pt;z-index:251680768;visibility:visible;mso-wrap-style:square;mso-width-percent:0;mso-height-percent:0;mso-wrap-distance-left:9pt;mso-wrap-distance-top:0;mso-wrap-distance-right:9pt;mso-wrap-distance-bottom:0;mso-position-horizontal:absolute;mso-position-horizontal-relative:text;mso-position-vertical:absolute;mso-position-vertical-relative:text;mso-width-percent:0;mso-height-percent:0;mso-width-relative:margin;mso-height-relative:margin;v-text-anchor:top" o:gfxdata="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" fillcolor="#ffe599 [1303]" strokecolor="#ed7d31 [3205]" strokeweight="1.5pt">
                 <v:textbox>
                   <w:txbxContent>
                     <w:p>
@@ -5219,7 +5806,7 @@
           </mc:Choice>
           <mc:Fallback>
             <w:pict>
-              <v:shape w14:anchorId="32BD7DEE" id="Text Box 7" o:spid="_x0000_s1033" type="#_x0000_t202" style="position:absolute;margin-left:656.25pt;margin-top:62.15pt;width:81pt;height:48.75pt;z-index:251671552;visibility:visible;mso-wrap-style:square;mso-width-percent:0;mso-height-percent:0;mso-wrap-distance-left:9pt;mso-wrap-distance-top:0;mso-wrap-distance-right:9pt;mso-wrap-distance-bottom:0;mso-position-horizontal:absolute;mso-position-horizontal-relative:text;mso-position-vertical:absolute;mso-position-vertical-relative:text;mso-width-percent:0;mso-height-percent:0;mso-width-relative:margin;mso-height-relative:margin;v-text-anchor:middle" o:gfxdata="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" fillcolor="#ffd555 [2167]" strokecolor="#70ad47 [3209]" strokeweight="2.25pt">
+              <v:shape w14:anchorId="32BD7DEE" id="Text Box 7" o:spid="_x0000_s1035" type="#_x0000_t202" style="position:absolute;margin-left:656.25pt;margin-top:62.15pt;width:81pt;height:48.75pt;z-index:251671552;visibility:visible;mso-wrap-style:square;mso-width-percent:0;mso-height-percent:0;mso-wrap-distance-left:9pt;mso-wrap-distance-top:0;mso-wrap-distance-right:9pt;mso-wrap-distance-bottom:0;mso-position-horizontal:absolute;mso-position-horizontal-relative:text;mso-position-vertical:absolute;mso-position-vertical-relative:text;mso-width-percent:0;mso-height-percent:0;mso-width-relative:margin;mso-height-relative:margin;v-text-anchor:middle" o:gfxdata="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" fillcolor="#ffd555 [2167]" strokecolor="#70ad47 [3209]" strokeweight="2.25pt">
                 <v:fill color2="#ffcc31 [2615]" rotate="t" colors="0 #ffdd9c;.5 #ffd78e;1 #ffd479" focus="100%" type="gradient">
                   <o:fill v:ext="view" type="gradientUnscaled"/>
                 </v:fill>
@@ -5358,7 +5945,7 @@
           </mc:Choice>
           <mc:Fallback>
             <w:pict>
-              <v:shape w14:anchorId="3557696E" id="Text Box 8" o:spid="_x0000_s1034" type="#_x0000_t202" style="position:absolute;margin-left:561.75pt;margin-top:61.85pt;width:81pt;height:48.75pt;z-index:251673600;visibility:visible;mso-wrap-style:square;mso-width-percent:0;mso-height-percent:0;mso-wrap-distance-left:9pt;mso-wrap-distance-top:0;mso-wrap-distance-right:9pt;mso-wrap-distance-bottom:0;mso-position-horizontal:absolute;mso-position-horizontal-relative:text;mso-position-vertical:absolute;mso-position-vertical-relative:text;mso-width-percent:0;mso-height-percent:0;mso-width-relative:margin;mso-height-relative:margin;v-text-anchor:middle" o:gfxdata="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" fillcolor="#ffd555 [2167]" strokecolor="#70ad47 [3209]" strokeweight="2.25pt">
+              <v:shape w14:anchorId="3557696E" id="Text Box 8" o:spid="_x0000_s1036" type="#_x0000_t202" style="position:absolute;margin-left:561.75pt;margin-top:61.85pt;width:81pt;height:48.75pt;z-index:251673600;visibility:visible;mso-wrap-style:square;mso-width-percent:0;mso-height-percent:0;mso-wrap-distance-left:9pt;mso-wrap-distance-top:0;mso-wrap-distance-right:9pt;mso-wrap-distance-bottom:0;mso-position-horizontal:absolute;mso-position-horizontal-relative:text;mso-position-vertical:absolute;mso-position-vertical-relative:text;mso-width-percent:0;mso-height-percent:0;mso-width-relative:margin;mso-height-relative:margin;v-text-anchor:middle" o:gfxdata="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" fillcolor="#ffd555 [2167]" strokecolor="#70ad47 [3209]" strokeweight="2.25pt">
                 <v:fill color2="#ffcc31 [2615]" rotate="t" colors="0 #ffdd9c;.5 #ffd78e;1 #ffd479" focus="100%" type="gradient">
                   <o:fill v:ext="view" type="gradientUnscaled"/>
                 </v:fill>
@@ -5497,7 +6084,7 @@
           </mc:Choice>
           <mc:Fallback>
             <w:pict>
-              <v:shape w14:anchorId="50E3F56A" id="Text Box 9" o:spid="_x0000_s1035" type="#_x0000_t202" style="position:absolute;margin-left:468.15pt;margin-top:63.1pt;width:81pt;height:48.45pt;z-index:251675648;visibility:visible;mso-wrap-style:square;mso-width-percent:0;mso-height-percent:0;mso-wrap-distance-left:9pt;mso-wrap-distance-top:0;mso-wrap-distance-right:9pt;mso-wrap-distance-bottom:0;mso-position-horizontal:absolute;mso-position-horizontal-relative:text;mso-position-vertical:absolute;mso-position-vertical-relative:text;mso-width-percent:0;mso-height-percent:0;mso-width-relative:margin;mso-height-relative:margin;v-text-anchor:middle" o:gfxdata="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" fillcolor="#ffd555 [2167]" strokecolor="#70ad47 [3209]" strokeweight="2.25pt">
+              <v:shape w14:anchorId="50E3F56A" id="Text Box 9" o:spid="_x0000_s1037" type="#_x0000_t202" style="position:absolute;margin-left:468.15pt;margin-top:63.1pt;width:81pt;height:48.45pt;z-index:251675648;visibility:visible;mso-wrap-style:square;mso-width-percent:0;mso-height-percent:0;mso-wrap-distance-left:9pt;mso-wrap-distance-top:0;mso-wrap-distance-right:9pt;mso-wrap-distance-bottom:0;mso-position-horizontal:absolute;mso-position-horizontal-relative:text;mso-position-vertical:absolute;mso-position-vertical-relative:text;mso-width-percent:0;mso-height-percent:0;mso-width-relative:margin;mso-height-relative:margin;v-text-anchor:middle" o:gfxdata="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" fillcolor="#ffd555 [2167]" strokecolor="#70ad47 [3209]" strokeweight="2.25pt">
                 <v:fill color2="#ffcc31 [2615]" rotate="t" colors="0 #ffdd9c;.5 #ffd78e;1 #ffd479" focus="100%" type="gradient">
                   <o:fill v:ext="view" type="gradientUnscaled"/>
                 </v:fill>
@@ -5636,7 +6223,7 @@
           </mc:Choice>
           <mc:Fallback>
             <w:pict>
-              <v:shape w14:anchorId="21AF750C" id="Text Box 6" o:spid="_x0000_s1036" type="#_x0000_t202" style="position:absolute;margin-left:374.6pt;margin-top:63.35pt;width:81pt;height:48.75pt;z-index:251669504;visibility:visible;mso-wrap-style:square;mso-width-percent:0;mso-height-percent:0;mso-wrap-distance-left:9pt;mso-wrap-distance-top:0;mso-wrap-distance-right:9pt;mso-wrap-distance-bottom:0;mso-position-horizontal:absolute;mso-position-horizontal-relative:text;mso-position-vertical:absolute;mso-position-vertical-relative:text;mso-width-percent:0;mso-height-percent:0;mso-width-relative:margin;mso-height-relative:margin;v-text-anchor:middle" o:gfxdata="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" fillcolor="#ffd555 [2167]" strokecolor="#70ad47 [3209]" strokeweight="2.25pt">
+              <v:shape w14:anchorId="21AF750C" id="Text Box 6" o:spid="_x0000_s1038" type="#_x0000_t202" style="position:absolute;margin-left:374.6pt;margin-top:63.35pt;width:81pt;height:48.75pt;z-index:251669504;visibility:visible;mso-wrap-style:square;mso-width-percent:0;mso-height-percent:0;mso-wrap-distance-left:9pt;mso-wrap-distance-top:0;mso-wrap-distance-right:9pt;mso-wrap-distance-bottom:0;mso-position-horizontal:absolute;mso-position-horizontal-relative:text;mso-position-vertical:absolute;mso-position-vertical-relative:text;mso-width-percent:0;mso-height-percent:0;mso-width-relative:margin;mso-height-relative:margin;v-text-anchor:middle" o:gfxdata="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" fillcolor="#ffd555 [2167]" strokecolor="#70ad47 [3209]" strokeweight="2.25pt">
                 <v:fill color2="#ffcc31 [2615]" rotate="t" colors="0 #ffdd9c;.5 #ffd78e;1 #ffd479" focus="100%" type="gradient">
                   <o:fill v:ext="view" type="gradientUnscaled"/>
                 </v:fill>
@@ -5775,7 +6362,7 @@
           </mc:Choice>
           <mc:Fallback>
             <w:pict>
-              <v:shape w14:anchorId="186D31B5" id="Text Box 5" o:spid="_x0000_s1037" type="#_x0000_t202" style="position:absolute;margin-left:273.5pt;margin-top:63.35pt;width:84.65pt;height:48.75pt;z-index:251667456;visibility:visible;mso-wrap-style:square;mso-width-percent:0;mso-height-percent:0;mso-wrap-distance-left:9pt;mso-wrap-distance-top:0;mso-wrap-distance-right:9pt;mso-wrap-distance-bottom:0;mso-position-horizontal:absolute;mso-position-horizontal-relative:text;mso-position-vertical:absolute;mso-position-vertical-relative:text;mso-width-percent:0;mso-height-percent:0;mso-width-relative:margin;mso-height-relative:margin;v-text-anchor:middle" o:gfxdata="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" fillcolor="#ffd555 [2167]" strokecolor="#70ad47 [3209]" strokeweight="2.25pt">
+              <v:shape w14:anchorId="186D31B5" id="Text Box 5" o:spid="_x0000_s1039" type="#_x0000_t202" style="position:absolute;margin-left:273.5pt;margin-top:63.35pt;width:84.65pt;height:48.75pt;z-index:251667456;visibility:visible;mso-wrap-style:square;mso-width-percent:0;mso-height-percent:0;mso-wrap-distance-left:9pt;mso-wrap-distance-top:0;mso-wrap-distance-right:9pt;mso-wrap-distance-bottom:0;mso-position-horizontal:absolute;mso-position-horizontal-relative:text;mso-position-vertical:absolute;mso-position-vertical-relative:text;mso-width-percent:0;mso-height-percent:0;mso-width-relative:margin;mso-height-relative:margin;v-text-anchor:middle" o:gfxdata="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" fillcolor="#ffd555 [2167]" strokecolor="#70ad47 [3209]" strokeweight="2.25pt">
                 <v:fill color2="#ffcc31 [2615]" rotate="t" colors="0 #ffdd9c;.5 #ffd78e;1 #ffd479" focus="100%" type="gradient">
                   <o:fill v:ext="view" type="gradientUnscaled"/>
                 </v:fill>
@@ -6228,11 +6815,7 @@
           </mc:Choice>
           <mc:Fallback>
             <w:pict>
-              <v:shapetype w14:anchorId="7F4E212C" id="_x0000_t202" coordsize="21600,21600" o:spt="202" path="m,l,21600r21600,l21600,xe">
-                <v:stroke joinstyle="miter"/>
-                <v:path gradientshapeok="t" o:connecttype="rect"/>
-              </v:shapetype>
-              <v:shape id="Text Box 1" o:spid="_x0000_s1038" type="#_x0000_t202" style="position:absolute;margin-left:250.65pt;margin-top:-40pt;width:167.25pt;height:45.35pt;z-index:251659264;visibility:visible;mso-wrap-style:square;mso-height-percent:0;mso-wrap-distance-left:9pt;mso-wrap-distance-top:0;mso-wrap-distance-right:9pt;mso-wrap-distance-bottom:0;mso-position-horizontal:absolute;mso-position-horizontal-relative:text;mso-position-vertical:absolute;mso-position-vertical-relative:text;mso-height-percent:0;mso-height-relative:margin;v-text-anchor:top" o:gfxdata="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" fillcolor="#9ecb81 [2169]" strokecolor="#70ad47 [3209]" strokeweight=".5pt">
+              <v:shape w14:anchorId="7F4E212C" id="Text Box 1" o:spid="_x0000_s1040" type="#_x0000_t202" style="position:absolute;margin-left:250.65pt;margin-top:-40pt;width:167.25pt;height:45.35pt;z-index:251659264;visibility:visible;mso-wrap-style:square;mso-height-percent:0;mso-wrap-distance-left:9pt;mso-wrap-distance-top:0;mso-wrap-distance-right:9pt;mso-wrap-distance-bottom:0;mso-position-horizontal:absolute;mso-position-horizontal-relative:text;mso-position-vertical:absolute;mso-position-vertical-relative:text;mso-height-percent:0;mso-height-relative:margin;v-text-anchor:top" o:gfxdata="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" fillcolor="#9ecb81 [2169]" strokecolor="#70ad47 [3209]" strokeweight=".5pt">
                 <v:fill color2="#8ac066 [2617]" rotate="t" colors="0 #b5d5a7;.5 #aace99;1 #9cca86" focus="100%" type="gradient">
                   <o:fill v:ext="view" type="gradientUnscaled"/>
                 </v:fill>
@@ -6503,7 +7086,7 @@
           </mc:Choice>
           <mc:Fallback>
             <w:pict>
-              <v:shape w14:anchorId="43269A38" id="Text Box 4" o:spid="_x0000_s1039" type="#_x0000_t202" style="position:absolute;margin-left:179.55pt;margin-top:63.95pt;width:81pt;height:48.75pt;z-index:251665408;visibility:visible;mso-wrap-style:square;mso-width-percent:0;mso-height-percent:0;mso-wrap-distance-left:9pt;mso-wrap-distance-top:0;mso-wrap-distance-right:9pt;mso-wrap-distance-bottom:0;mso-position-horizontal:absolute;mso-position-horizontal-relative:text;mso-position-vertical:absolute;mso-position-vertical-relative:text;mso-width-percent:0;mso-height-percent:0;mso-width-relative:margin;mso-height-relative:margin;v-text-anchor:middle" o:gfxdata="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" fillcolor="#ffd555 [2167]" strokecolor="#70ad47 [3209]" strokeweight="2.25pt">
+              <v:shape w14:anchorId="43269A38" id="Text Box 4" o:spid="_x0000_s1041" type="#_x0000_t202" style="position:absolute;margin-left:179.55pt;margin-top:63.95pt;width:81pt;height:48.75pt;z-index:251665408;visibility:visible;mso-wrap-style:square;mso-width-percent:0;mso-height-percent:0;mso-wrap-distance-left:9pt;mso-wrap-distance-top:0;mso-wrap-distance-right:9pt;mso-wrap-distance-bottom:0;mso-position-horizontal:absolute;mso-position-horizontal-relative:text;mso-position-vertical:absolute;mso-position-vertical-relative:text;mso-width-percent:0;mso-height-percent:0;mso-width-relative:margin;mso-height-relative:margin;v-text-anchor:middle" o:gfxdata="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" fillcolor="#ffd555 [2167]" strokecolor="#70ad47 [3209]" strokeweight="2.25pt">
                 <v:fill color2="#ffcc31 [2615]" rotate="t" colors="0 #ffdd9c;.5 #ffd78e;1 #ffd479" focus="100%" type="gradient">
                   <o:fill v:ext="view" type="gradientUnscaled"/>
                 </v:fill>
@@ -6642,7 +7225,7 @@
           </mc:Choice>
           <mc:Fallback>
             <w:pict>
-              <v:shape w14:anchorId="70526AA1" id="Text Box 3" o:spid="_x0000_s1040" type="#_x0000_t202" style="position:absolute;margin-left:80.75pt;margin-top:62.8pt;width:81pt;height:48.75pt;z-index:251663360;visibility:visible;mso-wrap-style:square;mso-width-percent:0;mso-height-percent:0;mso-wrap-distance-left:9pt;mso-wrap-distance-top:0;mso-wrap-distance-right:9pt;mso-wrap-distance-bottom:0;mso-position-horizontal:absolute;mso-position-horizontal-relative:text;mso-position-vertical:absolute;mso-position-vertical-relative:text;mso-width-percent:0;mso-height-percent:0;mso-width-relative:margin;mso-height-relative:margin;v-text-anchor:middle" o:gfxdata="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" fillcolor="#ffd555 [2167]" strokecolor="#70ad47 [3209]" strokeweight="2.25pt">
+              <v:shape w14:anchorId="70526AA1" id="Text Box 3" o:spid="_x0000_s1042" type="#_x0000_t202" style="position:absolute;margin-left:80.75pt;margin-top:62.8pt;width:81pt;height:48.75pt;z-index:251663360;visibility:visible;mso-wrap-style:square;mso-width-percent:0;mso-height-percent:0;mso-wrap-distance-left:9pt;mso-wrap-distance-top:0;mso-wrap-distance-right:9pt;mso-wrap-distance-bottom:0;mso-position-horizontal:absolute;mso-position-horizontal-relative:text;mso-position-vertical:absolute;mso-position-vertical-relative:text;mso-width-percent:0;mso-height-percent:0;mso-width-relative:margin;mso-height-relative:margin;v-text-anchor:middle" o:gfxdata="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" fillcolor="#ffd555 [2167]" strokecolor="#70ad47 [3209]" strokeweight="2.25pt">
                 <v:fill color2="#ffcc31 [2615]" rotate="t" colors="0 #ffdd9c;.5 #ffd78e;1 #ffd479" focus="100%" type="gradient">
                   <o:fill v:ext="view" type="gradientUnscaled"/>
                 </v:fill>
@@ -6806,7 +7389,7 @@
           </mc:Choice>
           <mc:Fallback>
             <w:pict>
-              <v:shape w14:anchorId="241D4AFA" id="Text Box 2" o:spid="_x0000_s1041" type="#_x0000_t202" style="position:absolute;margin-left:-26.65pt;margin-top:63.7pt;width:86.3pt;height:48.75pt;z-index:251661312;visibility:visible;mso-wrap-style:square;mso-width-percent:0;mso-height-percent:0;mso-wrap-distance-left:9pt;mso-wrap-distance-top:0;mso-wrap-distance-right:9pt;mso-wrap-distance-bottom:0;mso-position-horizontal:absolute;mso-position-horizontal-relative:text;mso-position-vertical:absolute;mso-position-vertical-relative:text;mso-width-percent:0;mso-height-percent:0;mso-width-relative:margin;mso-height-relative:margin;v-text-anchor:middle" o:gfxdata="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" fillcolor="#ffd555 [2167]" strokecolor="#70ad47 [3209]" strokeweight="2.25pt">
+              <v:shape w14:anchorId="241D4AFA" id="Text Box 2" o:spid="_x0000_s1043" type="#_x0000_t202" style="position:absolute;margin-left:-26.65pt;margin-top:63.7pt;width:86.3pt;height:48.75pt;z-index:251661312;visibility:visible;mso-wrap-style:square;mso-width-percent:0;mso-height-percent:0;mso-wrap-distance-left:9pt;mso-wrap-distance-top:0;mso-wrap-distance-right:9pt;mso-wrap-distance-bottom:0;mso-position-horizontal:absolute;mso-position-horizontal-relative:text;mso-position-vertical:absolute;mso-position-vertical-relative:text;mso-width-percent:0;mso-height-percent:0;mso-width-relative:margin;mso-height-relative:margin;v-text-anchor:middle" o:gfxdata="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" fillcolor="#ffd555 [2167]" strokecolor="#70ad47 [3209]" strokeweight="2.25pt">
                 <v:fill color2="#ffcc31 [2615]" rotate="t" colors="0 #ffdd9c;.5 #ffd78e;1 #ffd479" focus="100%" type="gradient">
                   <o:fill v:ext="view" type="gradientUnscaled"/>
                 </v:fill>
@@ -7323,7 +7906,7 @@
           </mc:Choice>
           <mc:Fallback>
             <w:pict>
-              <v:shape w14:anchorId="63BF85DE" id="Text Box 10" o:spid="_x0000_s1042" type="#_x0000_t202" style="position:absolute;margin-left:-26.7pt;margin-top:147.5pt;width:86.95pt;height:312.75pt;z-index:251676672;visibility:visible;mso-wrap-style:square;mso-width-percent:0;mso-height-percent:0;mso-wrap-distance-left:9pt;mso-wrap-distance-top:0;mso-wrap-distance-right:9pt;mso-wrap-distance-bottom:0;mso-position-horizontal:absolute;mso-position-horizontal-relative:text;mso-position-vertical:absolute;mso-position-vertical-relative:text;mso-width-percent:0;mso-height-percent:0;mso-width-relative:margin;mso-height-relative:margin;v-text-anchor:top" o:gfxdata="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" fillcolor="#ffe599 [1303]" strokecolor="#ed7d31 [3205]" strokeweight="1.5pt">
+              <v:shape w14:anchorId="63BF85DE" id="Text Box 10" o:spid="_x0000_s1044" type="#_x0000_t202" style="position:absolute;margin-left:-26.7pt;margin-top:147.5pt;width:86.95pt;height:312.75pt;z-index:251676672;visibility:visible;mso-wrap-style:square;mso-width-percent:0;mso-height-percent:0;mso-wrap-distance-left:9pt;mso-wrap-distance-top:0;mso-wrap-distance-right:9pt;mso-wrap-distance-bottom:0;mso-position-horizontal:absolute;mso-position-horizontal-relative:text;mso-position-vertical:absolute;mso-position-vertical-relative:text;mso-width-percent:0;mso-height-percent:0;mso-width-relative:margin;mso-height-relative:margin;v-text-anchor:top" o:gfxdata="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" fillcolor="#ffe599 [1303]" strokecolor="#ed7d31 [3205]" strokeweight="1.5pt">
                 <v:textbox>
                   <w:txbxContent>
                     <w:p>
@@ -8498,7 +9081,7 @@
   <w:style w:type="paragraph" w:default="1" w:styleId="Normal">
     <w:name w:val="Normal"/>
     <w:qFormat/>
-    <w:rsid w:val="00775EB6"/>
+    <w:rsid w:val="00274EFF"/>
   </w:style>
   <w:style w:type="character" w:default="1" w:styleId="DefaultParagraphFont">
     <w:name w:val="Default Paragraph Font"/>
@@ -8851,7 +9434,7 @@
 </file>
 
 <file path=customXml/itemProps1.xml><?xml version="1.0" encoding="utf-8"?>
-<ds:datastoreItem xmlns:ds="http://schemas.openxmlformats.org/officeDocument/2006/customXml" ds:itemID="{7D98E77D-E30E-429E-B263-5BB6ECC71738}">
+<ds:datastoreItem xmlns:ds="http://schemas.openxmlformats.org/officeDocument/2006/customXml" ds:itemID="{BAE58CD5-D443-4A58-8A48-BFCB6B35A2D8}">
   <ds:schemaRefs>
     <ds:schemaRef ds:uri="http://schemas.openxmlformats.org/officeDocument/2006/bibliography"/>
   </ds:schemaRefs>

</xml_diff>